<commit_message>
2014 07 25 09:22
Ediaçção da app
</commit_message>
<xml_diff>
--- a/SAS/Planejamento/Docs/Tópicos do planejamento da apresentação #2.docx
+++ b/SAS/Planejamento/Docs/Tópicos do planejamento da apresentação #2.docx
@@ -1038,140 +1038,6 @@
             </a:graphic>
           </wp:inline>
         </w:drawing>
-      </w:r>
-    </w:p>
-    <w:p>
-      <w:pPr>
-        <w:shd w:val="clear" w:color="auto" w:fill="FFFFFF"/>
-        <w:spacing w:after="0" w:line="480" w:lineRule="auto"/>
-        <w:rPr>
-          <w:rFonts w:ascii="Arial" w:eastAsia="Times New Roman" w:hAnsi="Arial" w:cs="Arial"/>
-          <w:color w:val="333333"/>
-          <w:sz w:val="20"/>
-          <w:szCs w:val="20"/>
-          <w:lang w:eastAsia="pt-BR"/>
-        </w:rPr>
-      </w:pPr>
-      <w:r>
-        <w:rPr>
-          <w:rFonts w:ascii="Arial" w:eastAsia="Times New Roman" w:hAnsi="Arial" w:cs="Arial"/>
-          <w:color w:val="333333"/>
-          <w:sz w:val="20"/>
-          <w:szCs w:val="20"/>
-          <w:lang w:eastAsia="pt-BR"/>
-        </w:rPr>
-        <w:t>5.5 Abrangência</w:t>
-      </w:r>
-      <w:r>
-        <w:rPr>
-          <w:rFonts w:ascii="Arial" w:eastAsia="Times New Roman" w:hAnsi="Arial" w:cs="Arial"/>
-          <w:color w:val="333333"/>
-          <w:sz w:val="20"/>
-          <w:szCs w:val="20"/>
-          <w:lang w:eastAsia="pt-BR"/>
-        </w:rPr>
-        <w:br/>
-      </w:r>
-      <w:r>
-        <w:rPr>
-          <w:rFonts w:ascii="Arial" w:eastAsia="Times New Roman" w:hAnsi="Arial" w:cs="Arial"/>
-          <w:noProof/>
-          <w:color w:val="333333"/>
-          <w:sz w:val="20"/>
-          <w:szCs w:val="20"/>
-          <w:lang w:eastAsia="pt-BR"/>
-        </w:rPr>
-        <w:drawing>
-          <wp:inline distT="0" distB="0" distL="0" distR="0">
-            <wp:extent cx="3551086" cy="2115047"/>
-            <wp:effectExtent l="19050" t="0" r="0" b="0"/>
-            <wp:docPr id="15" name="Imagem 9" descr="Q:\Portaria\Tatu\Open_source\SAS\Planejamento\Docs\20140522_214924.jpg"/>
-            <wp:cNvGraphicFramePr>
-              <a:graphicFrameLocks xmlns:a="http://schemas.openxmlformats.org/drawingml/2006/main" noChangeAspect="1"/>
-            </wp:cNvGraphicFramePr>
-            <a:graphic xmlns:a="http://schemas.openxmlformats.org/drawingml/2006/main">
-              <a:graphicData uri="http://schemas.openxmlformats.org/drawingml/2006/picture">
-                <pic:pic xmlns:pic="http://schemas.openxmlformats.org/drawingml/2006/picture">
-                  <pic:nvPicPr>
-                    <pic:cNvPr id="0" name="Picture 9" descr="Q:\Portaria\Tatu\Open_source\SAS\Planejamento\Docs\20140522_214924.jpg"/>
-                    <pic:cNvPicPr>
-                      <a:picLocks noChangeAspect="1" noChangeArrowheads="1"/>
-                    </pic:cNvPicPr>
-                  </pic:nvPicPr>
-                  <pic:blipFill>
-                    <a:blip r:embed="rId11" cstate="print"/>
-                    <a:srcRect/>
-                    <a:stretch>
-                      <a:fillRect/>
-                    </a:stretch>
-                  </pic:blipFill>
-                  <pic:spPr bwMode="auto">
-                    <a:xfrm>
-                      <a:off x="0" y="0"/>
-                      <a:ext cx="3555198" cy="2117496"/>
-                    </a:xfrm>
-                    <a:prstGeom prst="rect">
-                      <a:avLst/>
-                    </a:prstGeom>
-                    <a:noFill/>
-                    <a:ln w="9525">
-                      <a:noFill/>
-                      <a:miter lim="800000"/>
-                      <a:headEnd/>
-                      <a:tailEnd/>
-                    </a:ln>
-                  </pic:spPr>
-                </pic:pic>
-              </a:graphicData>
-            </a:graphic>
-          </wp:inline>
-        </w:drawing>
-      </w:r>
-    </w:p>
-    <w:p>
-      <w:pPr>
-        <w:shd w:val="clear" w:color="auto" w:fill="FFFFFF"/>
-        <w:spacing w:after="0" w:line="480" w:lineRule="auto"/>
-        <w:rPr>
-          <w:rFonts w:ascii="Arial" w:eastAsia="Times New Roman" w:hAnsi="Arial" w:cs="Arial"/>
-          <w:color w:val="333333"/>
-          <w:sz w:val="20"/>
-          <w:szCs w:val="20"/>
-          <w:lang w:eastAsia="pt-BR"/>
-        </w:rPr>
-      </w:pPr>
-    </w:p>
-    <w:p>
-      <w:pPr>
-        <w:shd w:val="clear" w:color="auto" w:fill="FFFFFF"/>
-        <w:spacing w:after="0" w:line="480" w:lineRule="auto"/>
-        <w:rPr>
-          <w:rFonts w:ascii="Arial" w:eastAsia="Times New Roman" w:hAnsi="Arial" w:cs="Arial"/>
-          <w:color w:val="333333"/>
-          <w:sz w:val="20"/>
-          <w:szCs w:val="20"/>
-          <w:lang w:eastAsia="pt-BR"/>
-        </w:rPr>
-      </w:pPr>
-      <w:r>
-        <w:rPr>
-          <w:rFonts w:ascii="Arial" w:eastAsia="Times New Roman" w:hAnsi="Arial" w:cs="Arial"/>
-          <w:color w:val="333333"/>
-          <w:sz w:val="20"/>
-          <w:szCs w:val="20"/>
-          <w:lang w:eastAsia="pt-BR"/>
-        </w:rPr>
-        <w:t>5.6</w:t>
-      </w:r>
-      <w:r>
-        <w:rPr>
-          <w:rFonts w:ascii="Arial" w:eastAsia="Times New Roman" w:hAnsi="Arial" w:cs="Arial"/>
-          <w:color w:val="333333"/>
-          <w:sz w:val="20"/>
-          <w:szCs w:val="20"/>
-          <w:lang w:eastAsia="pt-BR"/>
-        </w:rPr>
-        <w:t xml:space="preserve"> integração</w:t>
       </w:r>
     </w:p>
     <w:p>

</xml_diff>